<commit_message>
CS457 - P1B: Updated README.
</commit_message>
<xml_diff>
--- a/README_CS457_P1.docx
+++ b/README_CS457_P1.docx
@@ -93,6 +93,8 @@
           <w:szCs w:val="24"/>
         </w:rPr>
       </w:pPr>
+      <w:bookmarkStart w:id="0" w:name="_GoBack"/>
+      <w:bookmarkEnd w:id="0"/>
     </w:p>
     <w:p>
       <w:pPr>
@@ -779,47 +781,7 @@
           <w:sz w:val="24"/>
           <w:szCs w:val="24"/>
         </w:rPr>
-        <w:t xml:space="preserve"> Option </w:t>
-      </w:r>
-      <w:r>
-        <w:rPr>
-          <w:rFonts w:ascii="Times New Roman" w:hAnsi="Times New Roman" w:cs="Times New Roman"/>
-          <w:sz w:val="24"/>
-          <w:szCs w:val="24"/>
-        </w:rPr>
-        <w:t>2</w:t>
-      </w:r>
-      <w:r>
-        <w:rPr>
-          <w:rFonts w:ascii="Times New Roman" w:hAnsi="Times New Roman" w:cs="Times New Roman"/>
-          <w:sz w:val="24"/>
-          <w:szCs w:val="24"/>
-        </w:rPr>
-        <w:t xml:space="preserve"> – </w:t>
-      </w:r>
-      <w:r>
-        <w:rPr>
-          <w:rFonts w:ascii="Times New Roman" w:hAnsi="Times New Roman" w:cs="Times New Roman"/>
-          <w:sz w:val="24"/>
-          <w:szCs w:val="24"/>
-        </w:rPr>
-        <w:t xml:space="preserve">Breadth </w:t>
-      </w:r>
-      <w:r>
-        <w:rPr>
-          <w:rFonts w:ascii="Times New Roman" w:hAnsi="Times New Roman" w:cs="Times New Roman"/>
-          <w:sz w:val="24"/>
-          <w:szCs w:val="24"/>
-        </w:rPr>
-        <w:t>First Search</w:t>
-      </w:r>
-      <w:r>
-        <w:rPr>
-          <w:rFonts w:ascii="Times New Roman" w:hAnsi="Times New Roman" w:cs="Times New Roman"/>
-          <w:sz w:val="24"/>
-          <w:szCs w:val="24"/>
-        </w:rPr>
-        <w:t>:</w:t>
+        <w:t xml:space="preserve"> Option 2 – Breadth First Search:</w:t>
       </w:r>
     </w:p>
     <w:p>
@@ -1372,15 +1334,147 @@
           <w:sz w:val="24"/>
           <w:szCs w:val="24"/>
         </w:rPr>
-        <w:t xml:space="preserve"> Similarly, i</w:t>
-      </w:r>
-      <w:r>
-        <w:rPr>
-          <w:rFonts w:ascii="Times New Roman" w:hAnsi="Times New Roman" w:cs="Times New Roman"/>
-          <w:sz w:val="24"/>
-          <w:szCs w:val="24"/>
-        </w:rPr>
-        <w:t xml:space="preserve">f an item is accompanied by a </w:t>
+        <w:t xml:space="preserve"> Similarly, if an item is accompanied by a negative list, then a hash map (i.e. </w:t>
+      </w:r>
+      <w:proofErr w:type="spellStart"/>
+      <w:r>
+        <w:rPr>
+          <w:rFonts w:ascii="Times New Roman" w:hAnsi="Times New Roman" w:cs="Times New Roman"/>
+          <w:i/>
+          <w:iCs/>
+          <w:sz w:val="24"/>
+          <w:szCs w:val="24"/>
+        </w:rPr>
+        <w:t>pos_rc_</w:t>
+      </w:r>
+      <w:r>
+        <w:rPr>
+          <w:rFonts w:ascii="Times New Roman" w:hAnsi="Times New Roman" w:cs="Times New Roman"/>
+          <w:i/>
+          <w:iCs/>
+          <w:sz w:val="24"/>
+          <w:szCs w:val="24"/>
+        </w:rPr>
+        <w:t>neg</w:t>
+      </w:r>
+      <w:r>
+        <w:rPr>
+          <w:rFonts w:ascii="Times New Roman" w:hAnsi="Times New Roman" w:cs="Times New Roman"/>
+          <w:i/>
+          <w:iCs/>
+          <w:sz w:val="24"/>
+          <w:szCs w:val="24"/>
+        </w:rPr>
+        <w:t>_list</w:t>
+      </w:r>
+      <w:proofErr w:type="spellEnd"/>
+      <w:r>
+        <w:rPr>
+          <w:rFonts w:ascii="Times New Roman" w:hAnsi="Times New Roman" w:cs="Times New Roman"/>
+          <w:sz w:val="24"/>
+          <w:szCs w:val="24"/>
+        </w:rPr>
+        <w:t xml:space="preserve">) is generated in order to connect each ID to a list of IDs (for positive compatibility). Another hash map (i.e. </w:t>
+      </w:r>
+      <w:proofErr w:type="spellStart"/>
+      <w:r>
+        <w:rPr>
+          <w:rFonts w:ascii="Times New Roman" w:hAnsi="Times New Roman" w:cs="Times New Roman"/>
+          <w:i/>
+          <w:iCs/>
+          <w:sz w:val="24"/>
+          <w:szCs w:val="24"/>
+        </w:rPr>
+        <w:t>neg</w:t>
+      </w:r>
+      <w:r>
+        <w:rPr>
+          <w:rFonts w:ascii="Times New Roman" w:hAnsi="Times New Roman" w:cs="Times New Roman"/>
+          <w:i/>
+          <w:iCs/>
+          <w:sz w:val="24"/>
+          <w:szCs w:val="24"/>
+        </w:rPr>
+        <w:t>_rc_</w:t>
+      </w:r>
+      <w:r>
+        <w:rPr>
+          <w:rFonts w:ascii="Times New Roman" w:hAnsi="Times New Roman" w:cs="Times New Roman"/>
+          <w:i/>
+          <w:iCs/>
+          <w:sz w:val="24"/>
+          <w:szCs w:val="24"/>
+        </w:rPr>
+        <w:t>neg</w:t>
+      </w:r>
+      <w:r>
+        <w:rPr>
+          <w:rFonts w:ascii="Times New Roman" w:hAnsi="Times New Roman" w:cs="Times New Roman"/>
+          <w:i/>
+          <w:iCs/>
+          <w:sz w:val="24"/>
+          <w:szCs w:val="24"/>
+        </w:rPr>
+        <w:t>_list</w:t>
+      </w:r>
+      <w:proofErr w:type="spellEnd"/>
+      <w:r>
+        <w:rPr>
+          <w:rFonts w:ascii="Times New Roman" w:hAnsi="Times New Roman" w:cs="Times New Roman"/>
+          <w:sz w:val="24"/>
+          <w:szCs w:val="24"/>
+        </w:rPr>
+        <w:t xml:space="preserve">) is generated for negative compatibility. A vector (i.e. </w:t>
+      </w:r>
+      <w:proofErr w:type="spellStart"/>
+      <w:r>
+        <w:rPr>
+          <w:rFonts w:ascii="Times New Roman" w:hAnsi="Times New Roman" w:cs="Times New Roman"/>
+          <w:i/>
+          <w:iCs/>
+          <w:sz w:val="24"/>
+          <w:szCs w:val="24"/>
+        </w:rPr>
+        <w:t>neg</w:t>
+      </w:r>
+      <w:r>
+        <w:rPr>
+          <w:rFonts w:ascii="Times New Roman" w:hAnsi="Times New Roman" w:cs="Times New Roman"/>
+          <w:i/>
+          <w:iCs/>
+          <w:sz w:val="24"/>
+          <w:szCs w:val="24"/>
+        </w:rPr>
+        <w:t>_log_</w:t>
+      </w:r>
+      <w:r>
+        <w:rPr>
+          <w:rFonts w:ascii="Times New Roman" w:hAnsi="Times New Roman" w:cs="Times New Roman"/>
+          <w:i/>
+          <w:iCs/>
+          <w:sz w:val="24"/>
+          <w:szCs w:val="24"/>
+        </w:rPr>
+        <w:t>neg</w:t>
+      </w:r>
+      <w:r>
+        <w:rPr>
+          <w:rFonts w:ascii="Times New Roman" w:hAnsi="Times New Roman" w:cs="Times New Roman"/>
+          <w:i/>
+          <w:iCs/>
+          <w:sz w:val="24"/>
+          <w:szCs w:val="24"/>
+        </w:rPr>
+        <w:t>_list_vect</w:t>
+      </w:r>
+      <w:proofErr w:type="spellEnd"/>
+      <w:r>
+        <w:rPr>
+          <w:rFonts w:ascii="Times New Roman" w:hAnsi="Times New Roman" w:cs="Times New Roman"/>
+          <w:sz w:val="24"/>
+          <w:szCs w:val="24"/>
+        </w:rPr>
+        <w:t xml:space="preserve">) is generated for </w:t>
       </w:r>
       <w:r>
         <w:rPr>
@@ -1396,7 +1490,23 @@
           <w:sz w:val="24"/>
           <w:szCs w:val="24"/>
         </w:rPr>
-        <w:t xml:space="preserve">list, then a hash map (i.e. </w:t>
+        <w:t xml:space="preserve">logic from </w:t>
+      </w:r>
+      <w:r>
+        <w:rPr>
+          <w:rFonts w:ascii="Times New Roman" w:hAnsi="Times New Roman" w:cs="Times New Roman"/>
+          <w:sz w:val="24"/>
+          <w:szCs w:val="24"/>
+        </w:rPr>
+        <w:t xml:space="preserve">negative </w:t>
+      </w:r>
+      <w:r>
+        <w:rPr>
+          <w:rFonts w:ascii="Times New Roman" w:hAnsi="Times New Roman" w:cs="Times New Roman"/>
+          <w:sz w:val="24"/>
+          <w:szCs w:val="24"/>
+        </w:rPr>
+        <w:t xml:space="preserve">list, and another vector (i.e. </w:t>
       </w:r>
       <w:proofErr w:type="spellStart"/>
       <w:r>
@@ -1407,7 +1517,17 @@
           <w:sz w:val="24"/>
           <w:szCs w:val="24"/>
         </w:rPr>
-        <w:t>pos_rc_</w:t>
+        <w:t>pos</w:t>
+      </w:r>
+      <w:r>
+        <w:rPr>
+          <w:rFonts w:ascii="Times New Roman" w:hAnsi="Times New Roman" w:cs="Times New Roman"/>
+          <w:i/>
+          <w:iCs/>
+          <w:sz w:val="24"/>
+          <w:szCs w:val="24"/>
+        </w:rPr>
+        <w:t>_log_</w:t>
       </w:r>
       <w:r>
         <w:rPr>
@@ -1427,7 +1547,7 @@
           <w:sz w:val="24"/>
           <w:szCs w:val="24"/>
         </w:rPr>
-        <w:t>_list</w:t>
+        <w:t>_list_vect</w:t>
       </w:r>
       <w:proofErr w:type="spellEnd"/>
       <w:r>
@@ -1436,7 +1556,63 @@
           <w:sz w:val="24"/>
           <w:szCs w:val="24"/>
         </w:rPr>
-        <w:t xml:space="preserve">) is generated in order to connect each ID to a list of IDs (for positive compatibility). Another hash map (i.e. </w:t>
+        <w:t xml:space="preserve">) for </w:t>
+      </w:r>
+      <w:r>
+        <w:rPr>
+          <w:rFonts w:ascii="Times New Roman" w:hAnsi="Times New Roman" w:cs="Times New Roman"/>
+          <w:sz w:val="24"/>
+          <w:szCs w:val="24"/>
+        </w:rPr>
+        <w:t xml:space="preserve">positive </w:t>
+      </w:r>
+      <w:r>
+        <w:rPr>
+          <w:rFonts w:ascii="Times New Roman" w:hAnsi="Times New Roman" w:cs="Times New Roman"/>
+          <w:sz w:val="24"/>
+          <w:szCs w:val="24"/>
+        </w:rPr>
+        <w:t xml:space="preserve">logic from </w:t>
+      </w:r>
+      <w:r>
+        <w:rPr>
+          <w:rFonts w:ascii="Times New Roman" w:hAnsi="Times New Roman" w:cs="Times New Roman"/>
+          <w:sz w:val="24"/>
+          <w:szCs w:val="24"/>
+        </w:rPr>
+        <w:t xml:space="preserve">negative </w:t>
+      </w:r>
+      <w:r>
+        <w:rPr>
+          <w:rFonts w:ascii="Times New Roman" w:hAnsi="Times New Roman" w:cs="Times New Roman"/>
+          <w:sz w:val="24"/>
+          <w:szCs w:val="24"/>
+        </w:rPr>
+        <w:t>list</w:t>
+      </w:r>
+      <w:r>
+        <w:rPr>
+          <w:rFonts w:ascii="Times New Roman" w:hAnsi="Times New Roman" w:cs="Times New Roman"/>
+          <w:sz w:val="24"/>
+          <w:szCs w:val="24"/>
+        </w:rPr>
+        <w:t>.</w:t>
+      </w:r>
+      <w:r>
+        <w:rPr>
+          <w:rFonts w:ascii="Times New Roman" w:hAnsi="Times New Roman" w:cs="Times New Roman"/>
+          <w:sz w:val="24"/>
+          <w:szCs w:val="24"/>
+        </w:rPr>
+        <w:t xml:space="preserve"> The positive logic from negative list (</w:t>
+      </w:r>
+      <w:r>
+        <w:rPr>
+          <w:rFonts w:ascii="Times New Roman" w:hAnsi="Times New Roman" w:cs="Times New Roman"/>
+          <w:sz w:val="24"/>
+          <w:szCs w:val="24"/>
+        </w:rPr>
+        <w:t xml:space="preserve">i.e. </w:t>
       </w:r>
       <w:proofErr w:type="spellStart"/>
       <w:r>
@@ -1447,6 +1623,26 @@
           <w:sz w:val="24"/>
           <w:szCs w:val="24"/>
         </w:rPr>
+        <w:t>pos</w:t>
+      </w:r>
+      <w:r>
+        <w:rPr>
+          <w:rFonts w:ascii="Times New Roman" w:hAnsi="Times New Roman" w:cs="Times New Roman"/>
+          <w:i/>
+          <w:iCs/>
+          <w:sz w:val="24"/>
+          <w:szCs w:val="24"/>
+        </w:rPr>
+        <w:t>_log_</w:t>
+      </w:r>
+      <w:r>
+        <w:rPr>
+          <w:rFonts w:ascii="Times New Roman" w:hAnsi="Times New Roman" w:cs="Times New Roman"/>
+          <w:i/>
+          <w:iCs/>
+          <w:sz w:val="24"/>
+          <w:szCs w:val="24"/>
+        </w:rPr>
         <w:t>neg</w:t>
       </w:r>
       <w:r>
@@ -1457,8 +1653,26 @@
           <w:sz w:val="24"/>
           <w:szCs w:val="24"/>
         </w:rPr>
-        <w:t>_rc_</w:t>
-      </w:r>
+        <w:t>_list_vect</w:t>
+      </w:r>
+      <w:proofErr w:type="spellEnd"/>
+      <w:r>
+        <w:rPr>
+          <w:rFonts w:ascii="Times New Roman" w:hAnsi="Times New Roman" w:cs="Times New Roman"/>
+          <w:sz w:val="24"/>
+          <w:szCs w:val="24"/>
+        </w:rPr>
+        <w:t xml:space="preserve">) is then filtered out by </w:t>
+      </w:r>
+      <w:r>
+        <w:rPr>
+          <w:rFonts w:ascii="Times New Roman" w:hAnsi="Times New Roman" w:cs="Times New Roman"/>
+          <w:sz w:val="24"/>
+          <w:szCs w:val="24"/>
+        </w:rPr>
+        <w:t xml:space="preserve">negative logic from positive list (i.e. </w:t>
+      </w:r>
+      <w:proofErr w:type="spellStart"/>
       <w:r>
         <w:rPr>
           <w:rFonts w:ascii="Times New Roman" w:hAnsi="Times New Roman" w:cs="Times New Roman"/>
@@ -1477,7 +1691,7 @@
           <w:sz w:val="24"/>
           <w:szCs w:val="24"/>
         </w:rPr>
-        <w:t>_list</w:t>
+        <w:t>_log_pos_list_vect</w:t>
       </w:r>
       <w:proofErr w:type="spellEnd"/>
       <w:r>
@@ -1486,7 +1700,23 @@
           <w:sz w:val="24"/>
           <w:szCs w:val="24"/>
         </w:rPr>
-        <w:t xml:space="preserve">) is generated for negative compatibility. A vector (i.e. </w:t>
+        <w:t>).</w:t>
+      </w:r>
+      <w:r>
+        <w:rPr>
+          <w:rFonts w:ascii="Times New Roman" w:hAnsi="Times New Roman" w:cs="Times New Roman"/>
+          <w:sz w:val="24"/>
+          <w:szCs w:val="24"/>
+        </w:rPr>
+        <w:t xml:space="preserve"> An aggregate of negative logics</w:t>
+      </w:r>
+      <w:r>
+        <w:rPr>
+          <w:rFonts w:ascii="Times New Roman" w:hAnsi="Times New Roman" w:cs="Times New Roman"/>
+          <w:sz w:val="24"/>
+          <w:szCs w:val="24"/>
+        </w:rPr>
+        <w:t xml:space="preserve"> (i.e. </w:t>
       </w:r>
       <w:proofErr w:type="spellStart"/>
       <w:r>
@@ -1497,6 +1727,68 @@
           <w:sz w:val="24"/>
           <w:szCs w:val="24"/>
         </w:rPr>
+        <w:t>neg_log_vect</w:t>
+      </w:r>
+      <w:proofErr w:type="spellEnd"/>
+      <w:r>
+        <w:rPr>
+          <w:rFonts w:ascii="Times New Roman" w:hAnsi="Times New Roman" w:cs="Times New Roman"/>
+          <w:sz w:val="24"/>
+          <w:szCs w:val="24"/>
+        </w:rPr>
+        <w:t>)</w:t>
+      </w:r>
+      <w:r>
+        <w:rPr>
+          <w:rFonts w:ascii="Times New Roman" w:hAnsi="Times New Roman" w:cs="Times New Roman"/>
+          <w:sz w:val="24"/>
+          <w:szCs w:val="24"/>
+        </w:rPr>
+        <w:t xml:space="preserve"> is created from negative logics of both lists. </w:t>
+      </w:r>
+      <w:r>
+        <w:rPr>
+          <w:rFonts w:ascii="Times New Roman" w:hAnsi="Times New Roman" w:cs="Times New Roman"/>
+          <w:sz w:val="24"/>
+          <w:szCs w:val="24"/>
+        </w:rPr>
+        <w:t xml:space="preserve">The positive logic from </w:t>
+      </w:r>
+      <w:r>
+        <w:rPr>
+          <w:rFonts w:ascii="Times New Roman" w:hAnsi="Times New Roman" w:cs="Times New Roman"/>
+          <w:sz w:val="24"/>
+          <w:szCs w:val="24"/>
+        </w:rPr>
+        <w:t>negative</w:t>
+      </w:r>
+      <w:r>
+        <w:rPr>
+          <w:rFonts w:ascii="Times New Roman" w:hAnsi="Times New Roman" w:cs="Times New Roman"/>
+          <w:sz w:val="24"/>
+          <w:szCs w:val="24"/>
+        </w:rPr>
+        <w:t xml:space="preserve"> list (i.e. </w:t>
+      </w:r>
+      <w:proofErr w:type="spellStart"/>
+      <w:r>
+        <w:rPr>
+          <w:rFonts w:ascii="Times New Roman" w:hAnsi="Times New Roman" w:cs="Times New Roman"/>
+          <w:i/>
+          <w:iCs/>
+          <w:sz w:val="24"/>
+          <w:szCs w:val="24"/>
+        </w:rPr>
+        <w:t>pos_log_</w:t>
+      </w:r>
+      <w:r>
+        <w:rPr>
+          <w:rFonts w:ascii="Times New Roman" w:hAnsi="Times New Roman" w:cs="Times New Roman"/>
+          <w:i/>
+          <w:iCs/>
+          <w:sz w:val="24"/>
+          <w:szCs w:val="24"/>
+        </w:rPr>
         <w:t>neg</w:t>
       </w:r>
       <w:r>
@@ -1507,26 +1799,6 @@
           <w:sz w:val="24"/>
           <w:szCs w:val="24"/>
         </w:rPr>
-        <w:t>_log_</w:t>
-      </w:r>
-      <w:r>
-        <w:rPr>
-          <w:rFonts w:ascii="Times New Roman" w:hAnsi="Times New Roman" w:cs="Times New Roman"/>
-          <w:i/>
-          <w:iCs/>
-          <w:sz w:val="24"/>
-          <w:szCs w:val="24"/>
-        </w:rPr>
-        <w:t>neg</w:t>
-      </w:r>
-      <w:r>
-        <w:rPr>
-          <w:rFonts w:ascii="Times New Roman" w:hAnsi="Times New Roman" w:cs="Times New Roman"/>
-          <w:i/>
-          <w:iCs/>
-          <w:sz w:val="24"/>
-          <w:szCs w:val="24"/>
-        </w:rPr>
         <w:t>_list_vect</w:t>
       </w:r>
       <w:proofErr w:type="spellEnd"/>
@@ -1536,39 +1808,79 @@
           <w:sz w:val="24"/>
           <w:szCs w:val="24"/>
         </w:rPr>
-        <w:t xml:space="preserve">) is generated for </w:t>
-      </w:r>
-      <w:r>
-        <w:rPr>
-          <w:rFonts w:ascii="Times New Roman" w:hAnsi="Times New Roman" w:cs="Times New Roman"/>
-          <w:sz w:val="24"/>
-          <w:szCs w:val="24"/>
-        </w:rPr>
-        <w:t xml:space="preserve">negative </w:t>
-      </w:r>
-      <w:r>
-        <w:rPr>
-          <w:rFonts w:ascii="Times New Roman" w:hAnsi="Times New Roman" w:cs="Times New Roman"/>
-          <w:sz w:val="24"/>
-          <w:szCs w:val="24"/>
-        </w:rPr>
-        <w:t xml:space="preserve">logic from </w:t>
-      </w:r>
-      <w:r>
-        <w:rPr>
-          <w:rFonts w:ascii="Times New Roman" w:hAnsi="Times New Roman" w:cs="Times New Roman"/>
-          <w:sz w:val="24"/>
-          <w:szCs w:val="24"/>
-        </w:rPr>
-        <w:t xml:space="preserve">negative </w:t>
-      </w:r>
-      <w:r>
-        <w:rPr>
-          <w:rFonts w:ascii="Times New Roman" w:hAnsi="Times New Roman" w:cs="Times New Roman"/>
-          <w:sz w:val="24"/>
-          <w:szCs w:val="24"/>
-        </w:rPr>
-        <w:t xml:space="preserve">list, and another vector (i.e. </w:t>
+        <w:t>) is then filtered out by the aggregate of negative logics just created earlier.</w:t>
+      </w:r>
+      <w:r>
+        <w:rPr>
+          <w:rFonts w:ascii="Times New Roman" w:hAnsi="Times New Roman" w:cs="Times New Roman"/>
+          <w:sz w:val="24"/>
+          <w:szCs w:val="24"/>
+        </w:rPr>
+        <w:t xml:space="preserve"> </w:t>
+      </w:r>
+      <w:r>
+        <w:rPr>
+          <w:rFonts w:ascii="Times New Roman" w:hAnsi="Times New Roman" w:cs="Times New Roman"/>
+          <w:sz w:val="24"/>
+          <w:szCs w:val="24"/>
+        </w:rPr>
+        <w:t xml:space="preserve">A vector for positive logic from negative list is </w:t>
+      </w:r>
+      <w:r>
+        <w:rPr>
+          <w:rFonts w:ascii="Times New Roman" w:hAnsi="Times New Roman" w:cs="Times New Roman"/>
+          <w:sz w:val="24"/>
+          <w:szCs w:val="24"/>
+        </w:rPr>
+        <w:t>also</w:t>
+      </w:r>
+      <w:r>
+        <w:rPr>
+          <w:rFonts w:ascii="Times New Roman" w:hAnsi="Times New Roman" w:cs="Times New Roman"/>
+          <w:sz w:val="24"/>
+          <w:szCs w:val="24"/>
+        </w:rPr>
+        <w:t xml:space="preserve"> generated by stitching pieces togethe</w:t>
+      </w:r>
+      <w:r>
+        <w:rPr>
+          <w:rFonts w:ascii="Times New Roman" w:hAnsi="Times New Roman" w:cs="Times New Roman"/>
+          <w:sz w:val="24"/>
+          <w:szCs w:val="24"/>
+        </w:rPr>
+        <w:t>r, and has its elements sorted and any duplicates removed.</w:t>
+      </w:r>
+      <w:r>
+        <w:rPr>
+          <w:rFonts w:ascii="Times New Roman" w:hAnsi="Times New Roman" w:cs="Times New Roman"/>
+          <w:sz w:val="24"/>
+          <w:szCs w:val="24"/>
+        </w:rPr>
+        <w:t xml:space="preserve"> Both positive logic vectors then rearrange their elements by length in an increasing order</w:t>
+      </w:r>
+      <w:r>
+        <w:rPr>
+          <w:rFonts w:ascii="Times New Roman" w:hAnsi="Times New Roman" w:cs="Times New Roman"/>
+          <w:sz w:val="24"/>
+          <w:szCs w:val="24"/>
+        </w:rPr>
+        <w:t xml:space="preserve"> and have all empty elements removed.</w:t>
+      </w:r>
+      <w:r>
+        <w:rPr>
+          <w:rFonts w:ascii="Times New Roman" w:hAnsi="Times New Roman" w:cs="Times New Roman"/>
+          <w:sz w:val="24"/>
+          <w:szCs w:val="24"/>
+        </w:rPr>
+        <w:t xml:space="preserve"> </w:t>
+      </w:r>
+      <w:r>
+        <w:rPr>
+          <w:rFonts w:ascii="Times New Roman" w:hAnsi="Times New Roman" w:cs="Times New Roman"/>
+          <w:sz w:val="24"/>
+          <w:szCs w:val="24"/>
+        </w:rPr>
+        <w:t xml:space="preserve">Next, loners are recovered from the aggregate of negative logics (i.e. </w:t>
       </w:r>
       <w:proofErr w:type="spellStart"/>
       <w:r>
@@ -1579,37 +1891,7 @@
           <w:sz w:val="24"/>
           <w:szCs w:val="24"/>
         </w:rPr>
-        <w:t>pos</w:t>
-      </w:r>
-      <w:r>
-        <w:rPr>
-          <w:rFonts w:ascii="Times New Roman" w:hAnsi="Times New Roman" w:cs="Times New Roman"/>
-          <w:i/>
-          <w:iCs/>
-          <w:sz w:val="24"/>
-          <w:szCs w:val="24"/>
-        </w:rPr>
-        <w:t>_log_</w:t>
-      </w:r>
-      <w:r>
-        <w:rPr>
-          <w:rFonts w:ascii="Times New Roman" w:hAnsi="Times New Roman" w:cs="Times New Roman"/>
-          <w:i/>
-          <w:iCs/>
-          <w:sz w:val="24"/>
-          <w:szCs w:val="24"/>
-        </w:rPr>
-        <w:t>neg</w:t>
-      </w:r>
-      <w:r>
-        <w:rPr>
-          <w:rFonts w:ascii="Times New Roman" w:hAnsi="Times New Roman" w:cs="Times New Roman"/>
-          <w:i/>
-          <w:iCs/>
-          <w:sz w:val="24"/>
-          <w:szCs w:val="24"/>
-        </w:rPr>
-        <w:t>_list_vect</w:t>
+        <w:t>neg_log_vect</w:t>
       </w:r>
       <w:proofErr w:type="spellEnd"/>
       <w:r>
@@ -1618,39 +1900,118 @@
           <w:sz w:val="24"/>
           <w:szCs w:val="24"/>
         </w:rPr>
-        <w:t xml:space="preserve">) for </w:t>
-      </w:r>
-      <w:r>
-        <w:rPr>
-          <w:rFonts w:ascii="Times New Roman" w:hAnsi="Times New Roman" w:cs="Times New Roman"/>
-          <w:sz w:val="24"/>
-          <w:szCs w:val="24"/>
-        </w:rPr>
-        <w:t xml:space="preserve">positive </w:t>
-      </w:r>
-      <w:r>
-        <w:rPr>
-          <w:rFonts w:ascii="Times New Roman" w:hAnsi="Times New Roman" w:cs="Times New Roman"/>
-          <w:sz w:val="24"/>
-          <w:szCs w:val="24"/>
-        </w:rPr>
-        <w:t xml:space="preserve">logic from </w:t>
-      </w:r>
-      <w:r>
-        <w:rPr>
-          <w:rFonts w:ascii="Times New Roman" w:hAnsi="Times New Roman" w:cs="Times New Roman"/>
-          <w:sz w:val="24"/>
-          <w:szCs w:val="24"/>
-        </w:rPr>
-        <w:t xml:space="preserve">negative </w:t>
-      </w:r>
-      <w:r>
-        <w:rPr>
-          <w:rFonts w:ascii="Times New Roman" w:hAnsi="Times New Roman" w:cs="Times New Roman"/>
-          <w:sz w:val="24"/>
-          <w:szCs w:val="24"/>
-        </w:rPr>
-        <w:t>list</w:t>
+        <w:t xml:space="preserve">) and added to a vector of </w:t>
+      </w:r>
+      <w:r>
+        <w:rPr>
+          <w:rFonts w:ascii="Times New Roman" w:hAnsi="Times New Roman" w:cs="Times New Roman"/>
+          <w:i/>
+          <w:iCs/>
+          <w:sz w:val="24"/>
+          <w:szCs w:val="24"/>
+        </w:rPr>
+        <w:t>incompatibility</w:t>
+      </w:r>
+      <w:r>
+        <w:rPr>
+          <w:rFonts w:ascii="Times New Roman" w:hAnsi="Times New Roman" w:cs="Times New Roman"/>
+          <w:sz w:val="24"/>
+          <w:szCs w:val="24"/>
+        </w:rPr>
+        <w:t xml:space="preserve"> and to the unique set (i.e. distinct group).</w:t>
+      </w:r>
+      <w:r>
+        <w:rPr>
+          <w:rFonts w:ascii="Times New Roman" w:hAnsi="Times New Roman" w:cs="Times New Roman"/>
+          <w:sz w:val="24"/>
+          <w:szCs w:val="24"/>
+        </w:rPr>
+        <w:t xml:space="preserve"> Next, loners are removed from positive logic from positive list (i.e. </w:t>
+      </w:r>
+      <w:proofErr w:type="spellStart"/>
+      <w:r>
+        <w:rPr>
+          <w:rFonts w:ascii="Times New Roman" w:hAnsi="Times New Roman" w:cs="Times New Roman"/>
+          <w:i/>
+          <w:iCs/>
+          <w:sz w:val="24"/>
+          <w:szCs w:val="24"/>
+        </w:rPr>
+        <w:t>pos_log_pos_list_vect</w:t>
+      </w:r>
+      <w:proofErr w:type="spellEnd"/>
+      <w:r>
+        <w:rPr>
+          <w:rFonts w:ascii="Times New Roman" w:hAnsi="Times New Roman" w:cs="Times New Roman"/>
+          <w:sz w:val="24"/>
+          <w:szCs w:val="24"/>
+        </w:rPr>
+        <w:t xml:space="preserve">). </w:t>
+      </w:r>
+      <w:r>
+        <w:rPr>
+          <w:rFonts w:ascii="Times New Roman" w:hAnsi="Times New Roman" w:cs="Times New Roman"/>
+          <w:sz w:val="24"/>
+          <w:szCs w:val="24"/>
+        </w:rPr>
+        <w:t>Both positive logic vectors are now added to the unique set</w:t>
+      </w:r>
+      <w:r>
+        <w:rPr>
+          <w:rFonts w:ascii="Times New Roman" w:hAnsi="Times New Roman" w:cs="Times New Roman"/>
+          <w:sz w:val="24"/>
+          <w:szCs w:val="24"/>
+        </w:rPr>
+        <w:t>, which also sorts its elements and has any duplicates removed.</w:t>
+      </w:r>
+      <w:r>
+        <w:rPr>
+          <w:rFonts w:ascii="Times New Roman" w:hAnsi="Times New Roman" w:cs="Times New Roman"/>
+          <w:sz w:val="24"/>
+          <w:szCs w:val="24"/>
+        </w:rPr>
+        <w:t xml:space="preserve"> New combinations for the unique set are generated by using the aggregate negative logic in order to filter out incompatible elements within each distinct group</w:t>
+      </w:r>
+      <w:r>
+        <w:rPr>
+          <w:rFonts w:ascii="Times New Roman" w:hAnsi="Times New Roman" w:cs="Times New Roman"/>
+          <w:sz w:val="24"/>
+          <w:szCs w:val="24"/>
+        </w:rPr>
+        <w:t xml:space="preserve"> and to form new groups where the remaining elements are still compatible to </w:t>
+      </w:r>
+      <w:r>
+        <w:rPr>
+          <w:rFonts w:ascii="Times New Roman" w:hAnsi="Times New Roman" w:cs="Times New Roman"/>
+          <w:sz w:val="24"/>
+          <w:szCs w:val="24"/>
+        </w:rPr>
+        <w:lastRenderedPageBreak/>
+        <w:t xml:space="preserve">each other within </w:t>
+      </w:r>
+      <w:r>
+        <w:rPr>
+          <w:rFonts w:ascii="Times New Roman" w:hAnsi="Times New Roman" w:cs="Times New Roman"/>
+          <w:sz w:val="24"/>
+          <w:szCs w:val="24"/>
+        </w:rPr>
+        <w:t>their</w:t>
+      </w:r>
+      <w:r>
+        <w:rPr>
+          <w:rFonts w:ascii="Times New Roman" w:hAnsi="Times New Roman" w:cs="Times New Roman"/>
+          <w:sz w:val="24"/>
+          <w:szCs w:val="24"/>
+        </w:rPr>
+        <w:t xml:space="preserve"> group</w:t>
+      </w:r>
+      <w:r>
+        <w:rPr>
+          <w:rFonts w:ascii="Times New Roman" w:hAnsi="Times New Roman" w:cs="Times New Roman"/>
+          <w:sz w:val="24"/>
+          <w:szCs w:val="24"/>
+        </w:rPr>
+        <w:t>s</w:t>
       </w:r>
       <w:r>
         <w:rPr>
@@ -1666,15 +2027,119 @@
           <w:sz w:val="24"/>
           <w:szCs w:val="24"/>
         </w:rPr>
-        <w:t xml:space="preserve"> The positive logic from negative list (</w:t>
-      </w:r>
-      <w:r>
-        <w:rPr>
-          <w:rFonts w:ascii="Times New Roman" w:hAnsi="Times New Roman" w:cs="Times New Roman"/>
-          <w:sz w:val="24"/>
-          <w:szCs w:val="24"/>
-        </w:rPr>
-        <w:t xml:space="preserve">i.e. </w:t>
+        <w:t xml:space="preserve"> The newly formed sub-groups within the unique set are then sorted by length in an increasing order</w:t>
+      </w:r>
+      <w:r>
+        <w:rPr>
+          <w:rFonts w:ascii="Times New Roman" w:hAnsi="Times New Roman" w:cs="Times New Roman"/>
+          <w:sz w:val="24"/>
+          <w:szCs w:val="24"/>
+        </w:rPr>
+        <w:t xml:space="preserve"> (Figure 1)</w:t>
+      </w:r>
+      <w:r>
+        <w:rPr>
+          <w:rFonts w:ascii="Times New Roman" w:hAnsi="Times New Roman" w:cs="Times New Roman"/>
+          <w:sz w:val="24"/>
+          <w:szCs w:val="24"/>
+        </w:rPr>
+        <w:t>.</w:t>
+      </w:r>
+      <w:r>
+        <w:rPr>
+          <w:rFonts w:ascii="Times New Roman" w:hAnsi="Times New Roman" w:cs="Times New Roman"/>
+          <w:sz w:val="24"/>
+          <w:szCs w:val="24"/>
+        </w:rPr>
+        <w:t xml:space="preserve"> </w:t>
+      </w:r>
+      <w:r>
+        <w:rPr>
+          <w:rFonts w:ascii="Times New Roman" w:hAnsi="Times New Roman" w:cs="Times New Roman"/>
+          <w:sz w:val="24"/>
+          <w:szCs w:val="24"/>
+        </w:rPr>
+        <w:t>At this point, it</w:t>
+      </w:r>
+      <w:r>
+        <w:rPr>
+          <w:rFonts w:ascii="Times New Roman" w:hAnsi="Times New Roman" w:cs="Times New Roman"/>
+          <w:sz w:val="24"/>
+          <w:szCs w:val="24"/>
+        </w:rPr>
+        <w:t xml:space="preserve"> is </w:t>
+      </w:r>
+      <w:r>
+        <w:rPr>
+          <w:rFonts w:ascii="Times New Roman" w:hAnsi="Times New Roman" w:cs="Times New Roman"/>
+          <w:sz w:val="24"/>
+          <w:szCs w:val="24"/>
+        </w:rPr>
+        <w:t xml:space="preserve">critical </w:t>
+      </w:r>
+      <w:r>
+        <w:rPr>
+          <w:rFonts w:ascii="Times New Roman" w:hAnsi="Times New Roman" w:cs="Times New Roman"/>
+          <w:sz w:val="24"/>
+          <w:szCs w:val="24"/>
+        </w:rPr>
+        <w:t xml:space="preserve">to </w:t>
+      </w:r>
+      <w:r>
+        <w:rPr>
+          <w:rFonts w:ascii="Times New Roman" w:hAnsi="Times New Roman" w:cs="Times New Roman"/>
+          <w:sz w:val="24"/>
+          <w:szCs w:val="24"/>
+        </w:rPr>
+        <w:t xml:space="preserve">do some preliminary checking to </w:t>
+      </w:r>
+      <w:r>
+        <w:rPr>
+          <w:rFonts w:ascii="Times New Roman" w:hAnsi="Times New Roman" w:cs="Times New Roman"/>
+          <w:sz w:val="24"/>
+          <w:szCs w:val="24"/>
+        </w:rPr>
+        <w:t xml:space="preserve">make sure that no items are missing </w:t>
+      </w:r>
+      <w:r>
+        <w:rPr>
+          <w:rFonts w:ascii="Times New Roman" w:hAnsi="Times New Roman" w:cs="Times New Roman"/>
+          <w:sz w:val="24"/>
+          <w:szCs w:val="24"/>
+        </w:rPr>
+        <w:t>from the unique collection</w:t>
+      </w:r>
+      <w:r>
+        <w:rPr>
+          <w:rFonts w:ascii="Times New Roman" w:hAnsi="Times New Roman" w:cs="Times New Roman"/>
+          <w:sz w:val="24"/>
+          <w:szCs w:val="24"/>
+        </w:rPr>
+        <w:t>.</w:t>
+      </w:r>
+      <w:r>
+        <w:rPr>
+          <w:rFonts w:ascii="Times New Roman" w:hAnsi="Times New Roman" w:cs="Times New Roman"/>
+          <w:sz w:val="24"/>
+          <w:szCs w:val="24"/>
+        </w:rPr>
+        <w:t xml:space="preserve"> </w:t>
+      </w:r>
+      <w:r>
+        <w:rPr>
+          <w:rFonts w:ascii="Times New Roman" w:hAnsi="Times New Roman" w:cs="Times New Roman"/>
+          <w:sz w:val="24"/>
+          <w:szCs w:val="24"/>
+        </w:rPr>
+        <w:t xml:space="preserve">A vector </w:t>
+      </w:r>
+      <w:r>
+        <w:rPr>
+          <w:rFonts w:ascii="Times New Roman" w:hAnsi="Times New Roman" w:cs="Times New Roman"/>
+          <w:sz w:val="24"/>
+          <w:szCs w:val="24"/>
+        </w:rPr>
+        <w:t xml:space="preserve">(i.e. </w:t>
       </w:r>
       <w:proofErr w:type="spellStart"/>
       <w:r>
@@ -1685,37 +2150,7 @@
           <w:sz w:val="24"/>
           <w:szCs w:val="24"/>
         </w:rPr>
-        <w:t>pos</w:t>
-      </w:r>
-      <w:r>
-        <w:rPr>
-          <w:rFonts w:ascii="Times New Roman" w:hAnsi="Times New Roman" w:cs="Times New Roman"/>
-          <w:i/>
-          <w:iCs/>
-          <w:sz w:val="24"/>
-          <w:szCs w:val="24"/>
-        </w:rPr>
-        <w:t>_log_</w:t>
-      </w:r>
-      <w:r>
-        <w:rPr>
-          <w:rFonts w:ascii="Times New Roman" w:hAnsi="Times New Roman" w:cs="Times New Roman"/>
-          <w:i/>
-          <w:iCs/>
-          <w:sz w:val="24"/>
-          <w:szCs w:val="24"/>
-        </w:rPr>
-        <w:t>neg</w:t>
-      </w:r>
-      <w:r>
-        <w:rPr>
-          <w:rFonts w:ascii="Times New Roman" w:hAnsi="Times New Roman" w:cs="Times New Roman"/>
-          <w:i/>
-          <w:iCs/>
-          <w:sz w:val="24"/>
-          <w:szCs w:val="24"/>
-        </w:rPr>
-        <w:t>_list_vect</w:t>
+        <w:t>vect_vect_vect_all</w:t>
       </w:r>
       <w:proofErr w:type="spellEnd"/>
       <w:r>
@@ -1724,15 +2159,71 @@
           <w:sz w:val="24"/>
           <w:szCs w:val="24"/>
         </w:rPr>
-        <w:t xml:space="preserve">) is then filtered out by </w:t>
-      </w:r>
-      <w:r>
-        <w:rPr>
-          <w:rFonts w:ascii="Times New Roman" w:hAnsi="Times New Roman" w:cs="Times New Roman"/>
-          <w:sz w:val="24"/>
-          <w:szCs w:val="24"/>
-        </w:rPr>
-        <w:t xml:space="preserve">negative logic from positive list (i.e. </w:t>
+        <w:t xml:space="preserve">) </w:t>
+      </w:r>
+      <w:r>
+        <w:rPr>
+          <w:rFonts w:ascii="Times New Roman" w:hAnsi="Times New Roman" w:cs="Times New Roman"/>
+          <w:sz w:val="24"/>
+          <w:szCs w:val="24"/>
+        </w:rPr>
+        <w:t xml:space="preserve">is created in order to </w:t>
+      </w:r>
+      <w:r>
+        <w:rPr>
+          <w:rFonts w:ascii="Times New Roman" w:hAnsi="Times New Roman" w:cs="Times New Roman"/>
+          <w:sz w:val="24"/>
+          <w:szCs w:val="24"/>
+        </w:rPr>
+        <w:t>hold</w:t>
+      </w:r>
+      <w:r>
+        <w:rPr>
+          <w:rFonts w:ascii="Times New Roman" w:hAnsi="Times New Roman" w:cs="Times New Roman"/>
+          <w:sz w:val="24"/>
+          <w:szCs w:val="24"/>
+        </w:rPr>
+        <w:t xml:space="preserve"> all possible combinations of items that are compatible</w:t>
+      </w:r>
+      <w:r>
+        <w:rPr>
+          <w:rFonts w:ascii="Times New Roman" w:hAnsi="Times New Roman" w:cs="Times New Roman"/>
+          <w:sz w:val="24"/>
+          <w:szCs w:val="24"/>
+        </w:rPr>
+        <w:t xml:space="preserve"> to each other in each </w:t>
+      </w:r>
+      <w:r>
+        <w:rPr>
+          <w:rFonts w:ascii="Times New Roman" w:hAnsi="Times New Roman" w:cs="Times New Roman"/>
+          <w:sz w:val="24"/>
+          <w:szCs w:val="24"/>
+        </w:rPr>
+        <w:t>of the bags in the final solution</w:t>
+      </w:r>
+      <w:r>
+        <w:rPr>
+          <w:rFonts w:ascii="Times New Roman" w:hAnsi="Times New Roman" w:cs="Times New Roman"/>
+          <w:sz w:val="24"/>
+          <w:szCs w:val="24"/>
+        </w:rPr>
+        <w:t>s</w:t>
+      </w:r>
+      <w:r>
+        <w:rPr>
+          <w:rFonts w:ascii="Times New Roman" w:hAnsi="Times New Roman" w:cs="Times New Roman"/>
+          <w:sz w:val="24"/>
+          <w:szCs w:val="24"/>
+        </w:rPr>
+        <w:t xml:space="preserve">. </w:t>
+      </w:r>
+      <w:r>
+        <w:rPr>
+          <w:rFonts w:ascii="Times New Roman" w:hAnsi="Times New Roman" w:cs="Times New Roman"/>
+          <w:sz w:val="24"/>
+          <w:szCs w:val="24"/>
+        </w:rPr>
+        <w:t xml:space="preserve">A hash map (i.e. </w:t>
       </w:r>
       <w:proofErr w:type="spellStart"/>
       <w:r>
@@ -1743,17 +2234,17 @@
           <w:sz w:val="24"/>
           <w:szCs w:val="24"/>
         </w:rPr>
-        <w:t>neg</w:t>
-      </w:r>
-      <w:r>
-        <w:rPr>
-          <w:rFonts w:ascii="Times New Roman" w:hAnsi="Times New Roman" w:cs="Times New Roman"/>
-          <w:i/>
-          <w:iCs/>
-          <w:sz w:val="24"/>
-          <w:szCs w:val="24"/>
-        </w:rPr>
-        <w:t>_log_pos_list_vect</w:t>
+        <w:t>hm_vect_vect_vect_all</w:t>
+      </w:r>
+      <w:r>
+        <w:rPr>
+          <w:rFonts w:ascii="Times New Roman" w:hAnsi="Times New Roman" w:cs="Times New Roman"/>
+          <w:i/>
+          <w:iCs/>
+          <w:sz w:val="24"/>
+          <w:szCs w:val="24"/>
+        </w:rPr>
+        <w:t>_len</w:t>
       </w:r>
       <w:proofErr w:type="spellEnd"/>
       <w:r>
@@ -1762,23 +2253,74 @@
           <w:sz w:val="24"/>
           <w:szCs w:val="24"/>
         </w:rPr>
-        <w:t>).</w:t>
-      </w:r>
-      <w:r>
-        <w:rPr>
-          <w:rFonts w:ascii="Times New Roman" w:hAnsi="Times New Roman" w:cs="Times New Roman"/>
-          <w:sz w:val="24"/>
-          <w:szCs w:val="24"/>
-        </w:rPr>
-        <w:t xml:space="preserve"> An aggregate of negative logics</w:t>
-      </w:r>
-      <w:r>
-        <w:rPr>
-          <w:rFonts w:ascii="Times New Roman" w:hAnsi="Times New Roman" w:cs="Times New Roman"/>
-          <w:sz w:val="24"/>
-          <w:szCs w:val="24"/>
-        </w:rPr>
-        <w:t xml:space="preserve"> (i.e. </w:t>
+        <w:t>) is also created in order to connect each group ID to its length.</w:t>
+      </w:r>
+    </w:p>
+    <w:p>
+      <w:pPr>
+        <w:spacing w:after="0" w:line="240" w:lineRule="auto"/>
+        <w:jc w:val="both"/>
+        <w:rPr>
+          <w:rFonts w:ascii="Times New Roman" w:hAnsi="Times New Roman" w:cs="Times New Roman"/>
+          <w:sz w:val="24"/>
+          <w:szCs w:val="24"/>
+        </w:rPr>
+      </w:pPr>
+      <w:r>
+        <w:rPr>
+          <w:rFonts w:ascii="Times New Roman" w:hAnsi="Times New Roman" w:cs="Times New Roman"/>
+          <w:sz w:val="24"/>
+          <w:szCs w:val="24"/>
+        </w:rPr>
+        <w:tab/>
+      </w:r>
+      <w:r>
+        <w:rPr>
+          <w:rFonts w:ascii="Times New Roman" w:hAnsi="Times New Roman" w:cs="Times New Roman"/>
+          <w:sz w:val="24"/>
+          <w:szCs w:val="24"/>
+        </w:rPr>
+        <w:t>The</w:t>
+      </w:r>
+      <w:r>
+        <w:rPr>
+          <w:rFonts w:ascii="Times New Roman" w:hAnsi="Times New Roman" w:cs="Times New Roman"/>
+          <w:sz w:val="24"/>
+          <w:szCs w:val="24"/>
+        </w:rPr>
+        <w:t xml:space="preserve"> breadth-first search</w:t>
+      </w:r>
+      <w:r>
+        <w:rPr>
+          <w:rFonts w:ascii="Times New Roman" w:hAnsi="Times New Roman" w:cs="Times New Roman"/>
+          <w:sz w:val="24"/>
+          <w:szCs w:val="24"/>
+        </w:rPr>
+        <w:t xml:space="preserve"> starts </w:t>
+      </w:r>
+      <w:r>
+        <w:rPr>
+          <w:rFonts w:ascii="Times New Roman" w:hAnsi="Times New Roman" w:cs="Times New Roman"/>
+          <w:sz w:val="24"/>
+          <w:szCs w:val="24"/>
+        </w:rPr>
+        <w:t xml:space="preserve">out </w:t>
+      </w:r>
+      <w:r>
+        <w:rPr>
+          <w:rFonts w:ascii="Times New Roman" w:hAnsi="Times New Roman" w:cs="Times New Roman"/>
+          <w:sz w:val="24"/>
+          <w:szCs w:val="24"/>
+        </w:rPr>
+        <w:t>by pulling out all combinations within each group</w:t>
+      </w:r>
+      <w:r>
+        <w:rPr>
+          <w:rFonts w:ascii="Times New Roman" w:hAnsi="Times New Roman" w:cs="Times New Roman"/>
+          <w:sz w:val="24"/>
+          <w:szCs w:val="24"/>
+        </w:rPr>
+        <w:t xml:space="preserve"> in the ‘</w:t>
       </w:r>
       <w:proofErr w:type="spellStart"/>
       <w:r>
@@ -1789,7 +2331,7 @@
           <w:sz w:val="24"/>
           <w:szCs w:val="24"/>
         </w:rPr>
-        <w:t>neg_log_vect</w:t>
+        <w:t>vect_vect_vect_all</w:t>
       </w:r>
       <w:proofErr w:type="spellEnd"/>
       <w:r>
@@ -1798,31 +2340,63 @@
           <w:sz w:val="24"/>
           <w:szCs w:val="24"/>
         </w:rPr>
-        <w:t>)</w:t>
-      </w:r>
-      <w:r>
-        <w:rPr>
-          <w:rFonts w:ascii="Times New Roman" w:hAnsi="Times New Roman" w:cs="Times New Roman"/>
-          <w:sz w:val="24"/>
-          <w:szCs w:val="24"/>
-        </w:rPr>
-        <w:t xml:space="preserve"> is created from negative logics of both lists. </w:t>
-      </w:r>
-      <w:r>
-        <w:rPr>
-          <w:rFonts w:ascii="Times New Roman" w:hAnsi="Times New Roman" w:cs="Times New Roman"/>
-          <w:sz w:val="24"/>
-          <w:szCs w:val="24"/>
-        </w:rPr>
-        <w:t xml:space="preserve">The positive logic from positive list </w:t>
-      </w:r>
-      <w:r>
-        <w:rPr>
-          <w:rFonts w:ascii="Times New Roman" w:hAnsi="Times New Roman" w:cs="Times New Roman"/>
-          <w:sz w:val="24"/>
-          <w:szCs w:val="24"/>
-        </w:rPr>
-        <w:t xml:space="preserve">(i.e. </w:t>
+        <w:t>’ vector</w:t>
+      </w:r>
+      <w:r>
+        <w:rPr>
+          <w:rFonts w:ascii="Times New Roman" w:hAnsi="Times New Roman" w:cs="Times New Roman"/>
+          <w:sz w:val="24"/>
+          <w:szCs w:val="24"/>
+        </w:rPr>
+        <w:t xml:space="preserve"> (Figure 2)</w:t>
+      </w:r>
+      <w:r>
+        <w:rPr>
+          <w:rFonts w:ascii="Times New Roman" w:hAnsi="Times New Roman" w:cs="Times New Roman"/>
+          <w:sz w:val="24"/>
+          <w:szCs w:val="24"/>
+        </w:rPr>
+        <w:t xml:space="preserve">, starting </w:t>
+      </w:r>
+      <w:r>
+        <w:rPr>
+          <w:rFonts w:ascii="Times New Roman" w:hAnsi="Times New Roman" w:cs="Times New Roman"/>
+          <w:sz w:val="24"/>
+          <w:szCs w:val="24"/>
+        </w:rPr>
+        <w:t>at the lowest index</w:t>
+      </w:r>
+      <w:r>
+        <w:rPr>
+          <w:rFonts w:ascii="Times New Roman" w:hAnsi="Times New Roman" w:cs="Times New Roman"/>
+          <w:sz w:val="24"/>
+          <w:szCs w:val="24"/>
+        </w:rPr>
+        <w:t>. If the</w:t>
+      </w:r>
+      <w:r>
+        <w:rPr>
+          <w:rFonts w:ascii="Times New Roman" w:hAnsi="Times New Roman" w:cs="Times New Roman"/>
+          <w:sz w:val="24"/>
+          <w:szCs w:val="24"/>
+        </w:rPr>
+        <w:t xml:space="preserve"> very</w:t>
+      </w:r>
+      <w:r>
+        <w:rPr>
+          <w:rFonts w:ascii="Times New Roman" w:hAnsi="Times New Roman" w:cs="Times New Roman"/>
+          <w:sz w:val="24"/>
+          <w:szCs w:val="24"/>
+        </w:rPr>
+        <w:t xml:space="preserve"> first group is pulled out, then </w:t>
+      </w:r>
+      <w:r>
+        <w:rPr>
+          <w:rFonts w:ascii="Times New Roman" w:hAnsi="Times New Roman" w:cs="Times New Roman"/>
+          <w:sz w:val="24"/>
+          <w:szCs w:val="24"/>
+        </w:rPr>
+        <w:t>its elements will be put back to the ‘</w:t>
       </w:r>
       <w:proofErr w:type="spellStart"/>
       <w:r>
@@ -1833,7 +2407,7 @@
           <w:sz w:val="24"/>
           <w:szCs w:val="24"/>
         </w:rPr>
-        <w:t>pos_log_pos_list_vect</w:t>
+        <w:t>vect_vect_vect_all</w:t>
       </w:r>
       <w:proofErr w:type="spellEnd"/>
       <w:r>
@@ -1842,31 +2416,31 @@
           <w:sz w:val="24"/>
           <w:szCs w:val="24"/>
         </w:rPr>
-        <w:t>)</w:t>
-      </w:r>
-      <w:r>
-        <w:rPr>
-          <w:rFonts w:ascii="Times New Roman" w:hAnsi="Times New Roman" w:cs="Times New Roman"/>
-          <w:sz w:val="24"/>
-          <w:szCs w:val="24"/>
-        </w:rPr>
-        <w:t xml:space="preserve"> is then filtered out by the aggregate of negative logics just created earlier.</w:t>
-      </w:r>
-      <w:r>
-        <w:rPr>
-          <w:rFonts w:ascii="Times New Roman" w:hAnsi="Times New Roman" w:cs="Times New Roman"/>
-          <w:sz w:val="24"/>
-          <w:szCs w:val="24"/>
-        </w:rPr>
-        <w:t xml:space="preserve"> Next, singletons are removed from positive logic of negative list </w:t>
-      </w:r>
-      <w:r>
-        <w:rPr>
-          <w:rFonts w:ascii="Times New Roman" w:hAnsi="Times New Roman" w:cs="Times New Roman"/>
-          <w:sz w:val="24"/>
-          <w:szCs w:val="24"/>
-        </w:rPr>
-        <w:t xml:space="preserve">(i.e. </w:t>
+        <w:t>’ vector at the highest index.</w:t>
+      </w:r>
+      <w:r>
+        <w:rPr>
+          <w:rFonts w:ascii="Times New Roman" w:hAnsi="Times New Roman" w:cs="Times New Roman"/>
+          <w:sz w:val="24"/>
+          <w:szCs w:val="24"/>
+        </w:rPr>
+        <w:t xml:space="preserve"> The number of combinations that are put back to </w:t>
+      </w:r>
+      <w:r>
+        <w:rPr>
+          <w:rFonts w:ascii="Times New Roman" w:hAnsi="Times New Roman" w:cs="Times New Roman"/>
+          <w:sz w:val="24"/>
+          <w:szCs w:val="24"/>
+        </w:rPr>
+        <w:t>this</w:t>
+      </w:r>
+      <w:r>
+        <w:rPr>
+          <w:rFonts w:ascii="Times New Roman" w:hAnsi="Times New Roman" w:cs="Times New Roman"/>
+          <w:sz w:val="24"/>
+          <w:szCs w:val="24"/>
+        </w:rPr>
+        <w:t xml:space="preserve"> vector are recorded as ‘</w:t>
       </w:r>
       <w:proofErr w:type="spellStart"/>
       <w:r>
@@ -1877,37 +2451,7 @@
           <w:sz w:val="24"/>
           <w:szCs w:val="24"/>
         </w:rPr>
-        <w:t>pos</w:t>
-      </w:r>
-      <w:r>
-        <w:rPr>
-          <w:rFonts w:ascii="Times New Roman" w:hAnsi="Times New Roman" w:cs="Times New Roman"/>
-          <w:i/>
-          <w:iCs/>
-          <w:sz w:val="24"/>
-          <w:szCs w:val="24"/>
-        </w:rPr>
-        <w:t>_log_</w:t>
-      </w:r>
-      <w:r>
-        <w:rPr>
-          <w:rFonts w:ascii="Times New Roman" w:hAnsi="Times New Roman" w:cs="Times New Roman"/>
-          <w:i/>
-          <w:iCs/>
-          <w:sz w:val="24"/>
-          <w:szCs w:val="24"/>
-        </w:rPr>
-        <w:t>neg</w:t>
-      </w:r>
-      <w:r>
-        <w:rPr>
-          <w:rFonts w:ascii="Times New Roman" w:hAnsi="Times New Roman" w:cs="Times New Roman"/>
-          <w:i/>
-          <w:iCs/>
-          <w:sz w:val="24"/>
-          <w:szCs w:val="24"/>
-        </w:rPr>
-        <w:t>_list_vect</w:t>
+        <w:t>group_length_previous</w:t>
       </w:r>
       <w:proofErr w:type="spellEnd"/>
       <w:r>
@@ -1916,7 +2460,43 @@
           <w:sz w:val="24"/>
           <w:szCs w:val="24"/>
         </w:rPr>
-        <w:t>)</w:t>
+        <w:t>’.</w:t>
+      </w:r>
+      <w:r>
+        <w:rPr>
+          <w:rFonts w:ascii="Times New Roman" w:hAnsi="Times New Roman" w:cs="Times New Roman"/>
+          <w:sz w:val="24"/>
+          <w:szCs w:val="24"/>
+        </w:rPr>
+        <w:t xml:space="preserve"> These combinations will serve as a template so that more combinations can be formed when other groups get pulled out of the ‘</w:t>
+      </w:r>
+      <w:proofErr w:type="spellStart"/>
+      <w:r>
+        <w:rPr>
+          <w:rFonts w:ascii="Times New Roman" w:hAnsi="Times New Roman" w:cs="Times New Roman"/>
+          <w:i/>
+          <w:iCs/>
+          <w:sz w:val="24"/>
+          <w:szCs w:val="24"/>
+        </w:rPr>
+        <w:t>vect_vect_vect_all</w:t>
+      </w:r>
+      <w:proofErr w:type="spellEnd"/>
+      <w:r>
+        <w:rPr>
+          <w:rFonts w:ascii="Times New Roman" w:hAnsi="Times New Roman" w:cs="Times New Roman"/>
+          <w:sz w:val="24"/>
+          <w:szCs w:val="24"/>
+        </w:rPr>
+        <w:t xml:space="preserve">’ vector and combine themselves with the existing </w:t>
+      </w:r>
+      <w:r>
+        <w:rPr>
+          <w:rFonts w:ascii="Times New Roman" w:hAnsi="Times New Roman" w:cs="Times New Roman"/>
+          <w:sz w:val="24"/>
+          <w:szCs w:val="24"/>
+        </w:rPr>
+        <w:t>combinations</w:t>
       </w:r>
       <w:r>
         <w:rPr>
@@ -1932,15 +2512,127 @@
           <w:sz w:val="24"/>
           <w:szCs w:val="24"/>
         </w:rPr>
-        <w:t xml:space="preserve"> Next, loners are recovered from the aggregate of negative logics </w:t>
-      </w:r>
-      <w:r>
-        <w:rPr>
-          <w:rFonts w:ascii="Times New Roman" w:hAnsi="Times New Roman" w:cs="Times New Roman"/>
-          <w:sz w:val="24"/>
-          <w:szCs w:val="24"/>
-        </w:rPr>
-        <w:t xml:space="preserve">(i.e. </w:t>
+        <w:t xml:space="preserve"> Overlaps will be resolved as new combinations are made along the way</w:t>
+      </w:r>
+      <w:r>
+        <w:rPr>
+          <w:rFonts w:ascii="Times New Roman" w:hAnsi="Times New Roman" w:cs="Times New Roman"/>
+          <w:sz w:val="24"/>
+          <w:szCs w:val="24"/>
+        </w:rPr>
+        <w:t xml:space="preserve"> by eliminating redundancy in either existing groups or in newly arrived groups</w:t>
+      </w:r>
+      <w:r>
+        <w:rPr>
+          <w:rFonts w:ascii="Times New Roman" w:hAnsi="Times New Roman" w:cs="Times New Roman"/>
+          <w:sz w:val="24"/>
+          <w:szCs w:val="24"/>
+        </w:rPr>
+        <w:t xml:space="preserve"> (Figure 3)</w:t>
+      </w:r>
+      <w:r>
+        <w:rPr>
+          <w:rFonts w:ascii="Times New Roman" w:hAnsi="Times New Roman" w:cs="Times New Roman"/>
+          <w:sz w:val="24"/>
+          <w:szCs w:val="24"/>
+        </w:rPr>
+        <w:t>.</w:t>
+      </w:r>
+      <w:r>
+        <w:rPr>
+          <w:rFonts w:ascii="Times New Roman" w:hAnsi="Times New Roman" w:cs="Times New Roman"/>
+          <w:sz w:val="24"/>
+          <w:szCs w:val="24"/>
+        </w:rPr>
+        <w:t xml:space="preserve"> At this point, breadth-first search candidates will be formed as a template before numerous permutations of bagging solutions can be generated, without any duplicates in symmetry.</w:t>
+      </w:r>
+      <w:r>
+        <w:rPr>
+          <w:rFonts w:ascii="Times New Roman" w:hAnsi="Times New Roman" w:cs="Times New Roman"/>
+          <w:sz w:val="24"/>
+          <w:szCs w:val="24"/>
+        </w:rPr>
+        <w:t xml:space="preserve"> This is achieved by shuffling </w:t>
+      </w:r>
+      <w:r>
+        <w:rPr>
+          <w:rFonts w:ascii="Times New Roman" w:hAnsi="Times New Roman" w:cs="Times New Roman"/>
+          <w:sz w:val="24"/>
+          <w:szCs w:val="24"/>
+        </w:rPr>
+        <w:t xml:space="preserve">the </w:t>
+      </w:r>
+      <w:r>
+        <w:rPr>
+          <w:rFonts w:ascii="Times New Roman" w:hAnsi="Times New Roman" w:cs="Times New Roman"/>
+          <w:sz w:val="24"/>
+          <w:szCs w:val="24"/>
+        </w:rPr>
+        <w:t xml:space="preserve">items in each candidate </w:t>
+      </w:r>
+      <w:r>
+        <w:rPr>
+          <w:rFonts w:ascii="Times New Roman" w:hAnsi="Times New Roman" w:cs="Times New Roman"/>
+          <w:sz w:val="24"/>
+          <w:szCs w:val="24"/>
+        </w:rPr>
+        <w:t xml:space="preserve">several times </w:t>
+      </w:r>
+      <w:r>
+        <w:rPr>
+          <w:rFonts w:ascii="Times New Roman" w:hAnsi="Times New Roman" w:cs="Times New Roman"/>
+          <w:sz w:val="24"/>
+          <w:szCs w:val="24"/>
+        </w:rPr>
+        <w:t xml:space="preserve">in order to absorb </w:t>
+      </w:r>
+      <w:r>
+        <w:rPr>
+          <w:rFonts w:ascii="Times New Roman" w:hAnsi="Times New Roman" w:cs="Times New Roman"/>
+          <w:sz w:val="24"/>
+          <w:szCs w:val="24"/>
+        </w:rPr>
+        <w:t>elements</w:t>
+      </w:r>
+      <w:r>
+        <w:rPr>
+          <w:rFonts w:ascii="Times New Roman" w:hAnsi="Times New Roman" w:cs="Times New Roman"/>
+          <w:sz w:val="24"/>
+          <w:szCs w:val="24"/>
+        </w:rPr>
+        <w:t xml:space="preserve"> together</w:t>
+      </w:r>
+      <w:r>
+        <w:rPr>
+          <w:rFonts w:ascii="Times New Roman" w:hAnsi="Times New Roman" w:cs="Times New Roman"/>
+          <w:sz w:val="24"/>
+          <w:szCs w:val="24"/>
+        </w:rPr>
+        <w:t xml:space="preserve"> (Figure 4)</w:t>
+      </w:r>
+      <w:r>
+        <w:rPr>
+          <w:rFonts w:ascii="Times New Roman" w:hAnsi="Times New Roman" w:cs="Times New Roman"/>
+          <w:sz w:val="24"/>
+          <w:szCs w:val="24"/>
+        </w:rPr>
+        <w:t>. For example, two items in two different bags can be combined into one bag if they are compatible to each</w:t>
+      </w:r>
+      <w:r>
+        <w:rPr>
+          <w:rFonts w:ascii="Times New Roman" w:hAnsi="Times New Roman" w:cs="Times New Roman"/>
+          <w:sz w:val="24"/>
+          <w:szCs w:val="24"/>
+        </w:rPr>
+        <w:t xml:space="preserve"> other.</w:t>
+      </w:r>
+      <w:r>
+        <w:rPr>
+          <w:rFonts w:ascii="Times New Roman" w:hAnsi="Times New Roman" w:cs="Times New Roman"/>
+          <w:sz w:val="24"/>
+          <w:szCs w:val="24"/>
+        </w:rPr>
+        <w:t xml:space="preserve"> The numerous permutations of bagging all the items are then collected in the ‘</w:t>
       </w:r>
       <w:proofErr w:type="spellStart"/>
       <w:r>
@@ -1951,7 +2643,7 @@
           <w:sz w:val="24"/>
           <w:szCs w:val="24"/>
         </w:rPr>
-        <w:t>neg_log_vect</w:t>
+        <w:t>vect_vect_vect_all</w:t>
       </w:r>
       <w:proofErr w:type="spellEnd"/>
       <w:r>
@@ -1960,356 +2652,15 @@
           <w:sz w:val="24"/>
           <w:szCs w:val="24"/>
         </w:rPr>
-        <w:t>)</w:t>
-      </w:r>
-      <w:r>
-        <w:rPr>
-          <w:rFonts w:ascii="Times New Roman" w:hAnsi="Times New Roman" w:cs="Times New Roman"/>
-          <w:sz w:val="24"/>
-          <w:szCs w:val="24"/>
-        </w:rPr>
-        <w:t xml:space="preserve"> and added to a vector of </w:t>
-      </w:r>
-      <w:r>
-        <w:rPr>
-          <w:rFonts w:ascii="Times New Roman" w:hAnsi="Times New Roman" w:cs="Times New Roman"/>
-          <w:i/>
-          <w:iCs/>
-          <w:sz w:val="24"/>
-          <w:szCs w:val="24"/>
-        </w:rPr>
-        <w:t>incompatibility</w:t>
-      </w:r>
-      <w:r>
-        <w:rPr>
-          <w:rFonts w:ascii="Times New Roman" w:hAnsi="Times New Roman" w:cs="Times New Roman"/>
-          <w:sz w:val="24"/>
-          <w:szCs w:val="24"/>
-        </w:rPr>
-        <w:t xml:space="preserve"> and to the unique set (i.e. distinct group).</w:t>
-      </w:r>
-      <w:r>
-        <w:rPr>
-          <w:rFonts w:ascii="Times New Roman" w:hAnsi="Times New Roman" w:cs="Times New Roman"/>
-          <w:sz w:val="24"/>
-          <w:szCs w:val="24"/>
-        </w:rPr>
-        <w:t xml:space="preserve"> Next, loners are removed from positive logic from positive list </w:t>
-      </w:r>
-      <w:r>
-        <w:rPr>
-          <w:rFonts w:ascii="Times New Roman" w:hAnsi="Times New Roman" w:cs="Times New Roman"/>
-          <w:sz w:val="24"/>
-          <w:szCs w:val="24"/>
-        </w:rPr>
-        <w:t xml:space="preserve">(i.e. </w:t>
-      </w:r>
-      <w:proofErr w:type="spellStart"/>
-      <w:r>
-        <w:rPr>
-          <w:rFonts w:ascii="Times New Roman" w:hAnsi="Times New Roman" w:cs="Times New Roman"/>
-          <w:i/>
-          <w:iCs/>
-          <w:sz w:val="24"/>
-          <w:szCs w:val="24"/>
-        </w:rPr>
-        <w:t>pos_log_pos_list_vect</w:t>
-      </w:r>
-      <w:proofErr w:type="spellEnd"/>
-      <w:r>
-        <w:rPr>
-          <w:rFonts w:ascii="Times New Roman" w:hAnsi="Times New Roman" w:cs="Times New Roman"/>
-          <w:sz w:val="24"/>
-          <w:szCs w:val="24"/>
-        </w:rPr>
-        <w:t>)</w:t>
-      </w:r>
-      <w:r>
-        <w:rPr>
-          <w:rFonts w:ascii="Times New Roman" w:hAnsi="Times New Roman" w:cs="Times New Roman"/>
-          <w:sz w:val="24"/>
-          <w:szCs w:val="24"/>
-        </w:rPr>
-        <w:t xml:space="preserve">. </w:t>
-      </w:r>
-      <w:r>
-        <w:rPr>
-          <w:rFonts w:ascii="Times New Roman" w:hAnsi="Times New Roman" w:cs="Times New Roman"/>
-          <w:sz w:val="24"/>
-          <w:szCs w:val="24"/>
-        </w:rPr>
-        <w:t xml:space="preserve">Next, singletons are removed from positive logic of </w:t>
-      </w:r>
-      <w:r>
-        <w:rPr>
-          <w:rFonts w:ascii="Times New Roman" w:hAnsi="Times New Roman" w:cs="Times New Roman"/>
-          <w:sz w:val="24"/>
-          <w:szCs w:val="24"/>
-        </w:rPr>
-        <w:t>positive</w:t>
-      </w:r>
-      <w:r>
-        <w:rPr>
-          <w:rFonts w:ascii="Times New Roman" w:hAnsi="Times New Roman" w:cs="Times New Roman"/>
-          <w:sz w:val="24"/>
-          <w:szCs w:val="24"/>
-        </w:rPr>
-        <w:t xml:space="preserve"> list (i.e. </w:t>
-      </w:r>
-      <w:proofErr w:type="spellStart"/>
-      <w:r>
-        <w:rPr>
-          <w:rFonts w:ascii="Times New Roman" w:hAnsi="Times New Roman" w:cs="Times New Roman"/>
-          <w:i/>
-          <w:iCs/>
-          <w:sz w:val="24"/>
-          <w:szCs w:val="24"/>
-        </w:rPr>
-        <w:t>pos</w:t>
-      </w:r>
-      <w:r>
-        <w:rPr>
-          <w:rFonts w:ascii="Times New Roman" w:hAnsi="Times New Roman" w:cs="Times New Roman"/>
-          <w:i/>
-          <w:iCs/>
-          <w:sz w:val="24"/>
-          <w:szCs w:val="24"/>
-        </w:rPr>
-        <w:t>_log_</w:t>
-      </w:r>
-      <w:r>
-        <w:rPr>
-          <w:rFonts w:ascii="Times New Roman" w:hAnsi="Times New Roman" w:cs="Times New Roman"/>
-          <w:i/>
-          <w:iCs/>
-          <w:sz w:val="24"/>
-          <w:szCs w:val="24"/>
-        </w:rPr>
-        <w:t>pos</w:t>
-      </w:r>
-      <w:r>
-        <w:rPr>
-          <w:rFonts w:ascii="Times New Roman" w:hAnsi="Times New Roman" w:cs="Times New Roman"/>
-          <w:i/>
-          <w:iCs/>
-          <w:sz w:val="24"/>
-          <w:szCs w:val="24"/>
-        </w:rPr>
-        <w:t>_list_vect</w:t>
-      </w:r>
-      <w:proofErr w:type="spellEnd"/>
-      <w:r>
-        <w:rPr>
-          <w:rFonts w:ascii="Times New Roman" w:hAnsi="Times New Roman" w:cs="Times New Roman"/>
-          <w:sz w:val="24"/>
-          <w:szCs w:val="24"/>
-        </w:rPr>
-        <w:t>).</w:t>
-      </w:r>
-      <w:r>
-        <w:rPr>
-          <w:rFonts w:ascii="Times New Roman" w:hAnsi="Times New Roman" w:cs="Times New Roman"/>
-          <w:sz w:val="24"/>
-          <w:szCs w:val="24"/>
-        </w:rPr>
-        <w:t xml:space="preserve"> Next, the unique set </w:t>
-      </w:r>
-      <w:r>
-        <w:rPr>
-          <w:rFonts w:ascii="Times New Roman" w:hAnsi="Times New Roman" w:cs="Times New Roman"/>
-          <w:sz w:val="24"/>
-          <w:szCs w:val="24"/>
-        </w:rPr>
-        <w:t xml:space="preserve">(i.e. </w:t>
-      </w:r>
-      <w:proofErr w:type="spellStart"/>
-      <w:r>
-        <w:rPr>
-          <w:rFonts w:ascii="Times New Roman" w:hAnsi="Times New Roman" w:cs="Times New Roman"/>
-          <w:i/>
-          <w:iCs/>
-          <w:sz w:val="24"/>
-          <w:szCs w:val="24"/>
-        </w:rPr>
-        <w:t>unique_sets</w:t>
-      </w:r>
-      <w:proofErr w:type="spellEnd"/>
-      <w:r>
-        <w:rPr>
-          <w:rFonts w:ascii="Times New Roman" w:hAnsi="Times New Roman" w:cs="Times New Roman"/>
-          <w:sz w:val="24"/>
-          <w:szCs w:val="24"/>
-        </w:rPr>
-        <w:t>)</w:t>
-      </w:r>
-      <w:r>
-        <w:rPr>
-          <w:rFonts w:ascii="Times New Roman" w:hAnsi="Times New Roman" w:cs="Times New Roman"/>
-          <w:sz w:val="24"/>
-          <w:szCs w:val="24"/>
-        </w:rPr>
-        <w:t xml:space="preserve"> is filtered by the aggregate of negative logics </w:t>
-      </w:r>
-      <w:r>
-        <w:rPr>
-          <w:rFonts w:ascii="Times New Roman" w:hAnsi="Times New Roman" w:cs="Times New Roman"/>
-          <w:sz w:val="24"/>
-          <w:szCs w:val="24"/>
-        </w:rPr>
-        <w:t xml:space="preserve">(i.e. </w:t>
-      </w:r>
-      <w:proofErr w:type="spellStart"/>
-      <w:r>
-        <w:rPr>
-          <w:rFonts w:ascii="Times New Roman" w:hAnsi="Times New Roman" w:cs="Times New Roman"/>
-          <w:i/>
-          <w:iCs/>
-          <w:sz w:val="24"/>
-          <w:szCs w:val="24"/>
-        </w:rPr>
-        <w:t>neg_log_vect</w:t>
-      </w:r>
-      <w:proofErr w:type="spellEnd"/>
-      <w:r>
-        <w:rPr>
-          <w:rFonts w:ascii="Times New Roman" w:hAnsi="Times New Roman" w:cs="Times New Roman"/>
-          <w:sz w:val="24"/>
-          <w:szCs w:val="24"/>
-        </w:rPr>
-        <w:t>)</w:t>
-      </w:r>
-      <w:r>
-        <w:rPr>
-          <w:rFonts w:ascii="Times New Roman" w:hAnsi="Times New Roman" w:cs="Times New Roman"/>
-          <w:sz w:val="24"/>
-          <w:szCs w:val="24"/>
-        </w:rPr>
-        <w:t>.</w:t>
-      </w:r>
-      <w:r>
-        <w:rPr>
-          <w:rFonts w:ascii="Times New Roman" w:hAnsi="Times New Roman" w:cs="Times New Roman"/>
-          <w:sz w:val="24"/>
-          <w:szCs w:val="24"/>
-        </w:rPr>
-        <w:t xml:space="preserve"> Then the </w:t>
-      </w:r>
-      <w:r>
-        <w:rPr>
-          <w:rFonts w:ascii="Times New Roman" w:hAnsi="Times New Roman" w:cs="Times New Roman"/>
-          <w:sz w:val="24"/>
-          <w:szCs w:val="24"/>
-        </w:rPr>
-        <w:t xml:space="preserve">positive logic from positive list (i.e. </w:t>
-      </w:r>
-      <w:proofErr w:type="spellStart"/>
-      <w:r>
-        <w:rPr>
-          <w:rFonts w:ascii="Times New Roman" w:hAnsi="Times New Roman" w:cs="Times New Roman"/>
-          <w:i/>
-          <w:iCs/>
-          <w:sz w:val="24"/>
-          <w:szCs w:val="24"/>
-        </w:rPr>
-        <w:t>pos_log_pos_list_vect</w:t>
-      </w:r>
-      <w:proofErr w:type="spellEnd"/>
-      <w:r>
-        <w:rPr>
-          <w:rFonts w:ascii="Times New Roman" w:hAnsi="Times New Roman" w:cs="Times New Roman"/>
-          <w:sz w:val="24"/>
-          <w:szCs w:val="24"/>
-        </w:rPr>
-        <w:t>) is</w:t>
-      </w:r>
-      <w:r>
-        <w:rPr>
-          <w:rFonts w:ascii="Times New Roman" w:hAnsi="Times New Roman" w:cs="Times New Roman"/>
-          <w:sz w:val="24"/>
-          <w:szCs w:val="24"/>
-        </w:rPr>
-        <w:t xml:space="preserve"> added to the unique set </w:t>
-      </w:r>
-      <w:r>
-        <w:rPr>
-          <w:rFonts w:ascii="Times New Roman" w:hAnsi="Times New Roman" w:cs="Times New Roman"/>
-          <w:sz w:val="24"/>
-          <w:szCs w:val="24"/>
-        </w:rPr>
-        <w:t xml:space="preserve">(i.e. </w:t>
-      </w:r>
-      <w:proofErr w:type="spellStart"/>
-      <w:r>
-        <w:rPr>
-          <w:rFonts w:ascii="Times New Roman" w:hAnsi="Times New Roman" w:cs="Times New Roman"/>
-          <w:i/>
-          <w:iCs/>
-          <w:sz w:val="24"/>
-          <w:szCs w:val="24"/>
-        </w:rPr>
-        <w:t>unique_sets</w:t>
-      </w:r>
-      <w:proofErr w:type="spellEnd"/>
-      <w:r>
-        <w:rPr>
-          <w:rFonts w:ascii="Times New Roman" w:hAnsi="Times New Roman" w:cs="Times New Roman"/>
-          <w:sz w:val="24"/>
-          <w:szCs w:val="24"/>
-        </w:rPr>
-        <w:t>)</w:t>
-      </w:r>
-      <w:r>
-        <w:rPr>
-          <w:rFonts w:ascii="Times New Roman" w:hAnsi="Times New Roman" w:cs="Times New Roman"/>
-          <w:sz w:val="24"/>
-          <w:szCs w:val="24"/>
-        </w:rPr>
-        <w:t>, which is then processed in order to remove any empty sets and duplicates.</w:t>
-      </w:r>
-      <w:r>
-        <w:rPr>
-          <w:rFonts w:ascii="Times New Roman" w:hAnsi="Times New Roman" w:cs="Times New Roman"/>
-          <w:sz w:val="24"/>
-          <w:szCs w:val="24"/>
-        </w:rPr>
-        <w:t xml:space="preserve"> Next, smaller vectors within the unique set </w:t>
-      </w:r>
-      <w:r>
-        <w:rPr>
-          <w:rFonts w:ascii="Times New Roman" w:hAnsi="Times New Roman" w:cs="Times New Roman"/>
-          <w:sz w:val="24"/>
-          <w:szCs w:val="24"/>
-        </w:rPr>
-        <w:t xml:space="preserve">(i.e. </w:t>
-      </w:r>
-      <w:proofErr w:type="spellStart"/>
-      <w:r>
-        <w:rPr>
-          <w:rFonts w:ascii="Times New Roman" w:hAnsi="Times New Roman" w:cs="Times New Roman"/>
-          <w:i/>
-          <w:iCs/>
-          <w:sz w:val="24"/>
-          <w:szCs w:val="24"/>
-        </w:rPr>
-        <w:lastRenderedPageBreak/>
-        <w:t>unique_sets</w:t>
-      </w:r>
-      <w:proofErr w:type="spellEnd"/>
-      <w:r>
-        <w:rPr>
-          <w:rFonts w:ascii="Times New Roman" w:hAnsi="Times New Roman" w:cs="Times New Roman"/>
-          <w:sz w:val="24"/>
-          <w:szCs w:val="24"/>
-        </w:rPr>
-        <w:t>)</w:t>
-      </w:r>
-      <w:r>
-        <w:rPr>
-          <w:rFonts w:ascii="Times New Roman" w:hAnsi="Times New Roman" w:cs="Times New Roman"/>
-          <w:sz w:val="24"/>
-          <w:szCs w:val="24"/>
-        </w:rPr>
-        <w:t xml:space="preserve"> are absorbed into larger vectors in order to remove redundancy when breadth-first search is expanded.</w:t>
+        <w:t>’ vector, which also sorts its elements and has any duplicates removed.</w:t>
+      </w:r>
+      <w:r>
+        <w:rPr>
+          <w:rFonts w:ascii="Times New Roman" w:hAnsi="Times New Roman" w:cs="Times New Roman"/>
+          <w:sz w:val="24"/>
+          <w:szCs w:val="24"/>
+        </w:rPr>
+        <w:t xml:space="preserve"> The next step is to iterate over potential bagging solutions and print out all valid solutions to the console in the correct format. At this point, the breadth-first search is complete.</w:t>
       </w:r>
     </w:p>
     <w:p>
@@ -2494,8 +2845,317 @@
           <w:szCs w:val="24"/>
         </w:rPr>
       </w:pPr>
-      <w:bookmarkStart w:id="0" w:name="_GoBack"/>
-      <w:bookmarkEnd w:id="0"/>
+    </w:p>
+    <w:p>
+      <w:pPr>
+        <w:spacing w:after="0" w:line="240" w:lineRule="auto"/>
+        <w:jc w:val="both"/>
+        <w:rPr>
+          <w:rFonts w:ascii="Times New Roman" w:hAnsi="Times New Roman" w:cs="Times New Roman"/>
+          <w:sz w:val="24"/>
+          <w:szCs w:val="24"/>
+        </w:rPr>
+      </w:pPr>
+      <w:r>
+        <w:rPr>
+          <w:rFonts w:ascii="Times New Roman" w:hAnsi="Times New Roman" w:cs="Times New Roman"/>
+          <w:sz w:val="24"/>
+          <w:szCs w:val="24"/>
+        </w:rPr>
+        <w:t>Figures:</w:t>
+      </w:r>
+    </w:p>
+    <w:p>
+      <w:pPr>
+        <w:spacing w:after="0" w:line="240" w:lineRule="auto"/>
+        <w:jc w:val="center"/>
+        <w:rPr>
+          <w:rFonts w:ascii="Times New Roman" w:hAnsi="Times New Roman" w:cs="Times New Roman"/>
+          <w:sz w:val="24"/>
+          <w:szCs w:val="24"/>
+        </w:rPr>
+      </w:pPr>
+      <w:r>
+        <w:rPr>
+          <w:rFonts w:ascii="Times New Roman" w:hAnsi="Times New Roman" w:cs="Times New Roman"/>
+          <w:noProof/>
+          <w:sz w:val="24"/>
+          <w:szCs w:val="24"/>
+        </w:rPr>
+        <w:drawing>
+          <wp:inline distT="0" distB="0" distL="0" distR="0" wp14:anchorId="02097CB1" wp14:editId="1030164E">
+            <wp:extent cx="5307040" cy="2032000"/>
+            <wp:effectExtent l="0" t="0" r="8255" b="6350"/>
+            <wp:docPr id="1" name="Picture 1"/>
+            <wp:cNvGraphicFramePr>
+              <a:graphicFrameLocks xmlns:a="http://schemas.openxmlformats.org/drawingml/2006/main" noChangeAspect="1"/>
+            </wp:cNvGraphicFramePr>
+            <a:graphic xmlns:a="http://schemas.openxmlformats.org/drawingml/2006/main">
+              <a:graphicData uri="http://schemas.openxmlformats.org/drawingml/2006/picture">
+                <pic:pic xmlns:pic="http://schemas.openxmlformats.org/drawingml/2006/picture">
+                  <pic:nvPicPr>
+                    <pic:cNvPr id="0" name="Picture 1"/>
+                    <pic:cNvPicPr>
+                      <a:picLocks noChangeAspect="1" noChangeArrowheads="1"/>
+                    </pic:cNvPicPr>
+                  </pic:nvPicPr>
+                  <pic:blipFill>
+                    <a:blip r:embed="rId8">
+                      <a:extLst>
+                        <a:ext uri="{28A0092B-C50C-407E-A947-70E740481C1C}">
+                          <a14:useLocalDpi xmlns:a14="http://schemas.microsoft.com/office/drawing/2010/main" val="0"/>
+                        </a:ext>
+                      </a:extLst>
+                    </a:blip>
+                    <a:srcRect/>
+                    <a:stretch>
+                      <a:fillRect/>
+                    </a:stretch>
+                  </pic:blipFill>
+                  <pic:spPr bwMode="auto">
+                    <a:xfrm>
+                      <a:off x="0" y="0"/>
+                      <a:ext cx="5362225" cy="2053129"/>
+                    </a:xfrm>
+                    <a:prstGeom prst="rect">
+                      <a:avLst/>
+                    </a:prstGeom>
+                    <a:noFill/>
+                    <a:ln>
+                      <a:noFill/>
+                    </a:ln>
+                  </pic:spPr>
+                </pic:pic>
+              </a:graphicData>
+            </a:graphic>
+          </wp:inline>
+        </w:drawing>
+      </w:r>
+    </w:p>
+    <w:p>
+      <w:pPr>
+        <w:spacing w:after="0" w:line="240" w:lineRule="auto"/>
+        <w:jc w:val="center"/>
+        <w:rPr>
+          <w:rFonts w:ascii="Times New Roman" w:hAnsi="Times New Roman" w:cs="Times New Roman"/>
+          <w:sz w:val="24"/>
+          <w:szCs w:val="24"/>
+        </w:rPr>
+      </w:pPr>
+      <w:r>
+        <w:rPr>
+          <w:rFonts w:ascii="Times New Roman" w:hAnsi="Times New Roman" w:cs="Times New Roman"/>
+          <w:noProof/>
+          <w:sz w:val="24"/>
+          <w:szCs w:val="24"/>
+        </w:rPr>
+        <w:lastRenderedPageBreak/>
+        <w:drawing>
+          <wp:inline distT="0" distB="0" distL="0" distR="0" wp14:anchorId="64325F91" wp14:editId="7E25B72E">
+            <wp:extent cx="3663950" cy="2997777"/>
+            <wp:effectExtent l="0" t="0" r="0" b="0"/>
+            <wp:docPr id="2" name="Picture 2"/>
+            <wp:cNvGraphicFramePr>
+              <a:graphicFrameLocks xmlns:a="http://schemas.openxmlformats.org/drawingml/2006/main" noChangeAspect="1"/>
+            </wp:cNvGraphicFramePr>
+            <a:graphic xmlns:a="http://schemas.openxmlformats.org/drawingml/2006/main">
+              <a:graphicData uri="http://schemas.openxmlformats.org/drawingml/2006/picture">
+                <pic:pic xmlns:pic="http://schemas.openxmlformats.org/drawingml/2006/picture">
+                  <pic:nvPicPr>
+                    <pic:cNvPr id="0" name="Picture 2"/>
+                    <pic:cNvPicPr>
+                      <a:picLocks noChangeAspect="1" noChangeArrowheads="1"/>
+                    </pic:cNvPicPr>
+                  </pic:nvPicPr>
+                  <pic:blipFill>
+                    <a:blip r:embed="rId9">
+                      <a:extLst>
+                        <a:ext uri="{28A0092B-C50C-407E-A947-70E740481C1C}">
+                          <a14:useLocalDpi xmlns:a14="http://schemas.microsoft.com/office/drawing/2010/main" val="0"/>
+                        </a:ext>
+                      </a:extLst>
+                    </a:blip>
+                    <a:srcRect/>
+                    <a:stretch>
+                      <a:fillRect/>
+                    </a:stretch>
+                  </pic:blipFill>
+                  <pic:spPr bwMode="auto">
+                    <a:xfrm>
+                      <a:off x="0" y="0"/>
+                      <a:ext cx="3672605" cy="3004858"/>
+                    </a:xfrm>
+                    <a:prstGeom prst="rect">
+                      <a:avLst/>
+                    </a:prstGeom>
+                    <a:noFill/>
+                    <a:ln>
+                      <a:noFill/>
+                    </a:ln>
+                  </pic:spPr>
+                </pic:pic>
+              </a:graphicData>
+            </a:graphic>
+          </wp:inline>
+        </w:drawing>
+      </w:r>
+    </w:p>
+    <w:p>
+      <w:pPr>
+        <w:spacing w:after="0" w:line="240" w:lineRule="auto"/>
+        <w:jc w:val="center"/>
+        <w:rPr>
+          <w:rFonts w:ascii="Times New Roman" w:hAnsi="Times New Roman" w:cs="Times New Roman"/>
+          <w:sz w:val="24"/>
+          <w:szCs w:val="24"/>
+        </w:rPr>
+      </w:pPr>
+      <w:r>
+        <w:rPr>
+          <w:rFonts w:ascii="Times New Roman" w:hAnsi="Times New Roman" w:cs="Times New Roman"/>
+          <w:noProof/>
+          <w:sz w:val="24"/>
+          <w:szCs w:val="24"/>
+        </w:rPr>
+        <w:drawing>
+          <wp:inline distT="0" distB="0" distL="0" distR="0" wp14:anchorId="4B6F85CA" wp14:editId="04A670A4">
+            <wp:extent cx="4965700" cy="3347603"/>
+            <wp:effectExtent l="0" t="0" r="6350" b="5715"/>
+            <wp:docPr id="3" name="Picture 3"/>
+            <wp:cNvGraphicFramePr>
+              <a:graphicFrameLocks xmlns:a="http://schemas.openxmlformats.org/drawingml/2006/main" noChangeAspect="1"/>
+            </wp:cNvGraphicFramePr>
+            <a:graphic xmlns:a="http://schemas.openxmlformats.org/drawingml/2006/main">
+              <a:graphicData uri="http://schemas.openxmlformats.org/drawingml/2006/picture">
+                <pic:pic xmlns:pic="http://schemas.openxmlformats.org/drawingml/2006/picture">
+                  <pic:nvPicPr>
+                    <pic:cNvPr id="0" name="Picture 3"/>
+                    <pic:cNvPicPr>
+                      <a:picLocks noChangeAspect="1" noChangeArrowheads="1"/>
+                    </pic:cNvPicPr>
+                  </pic:nvPicPr>
+                  <pic:blipFill>
+                    <a:blip r:embed="rId10">
+                      <a:extLst>
+                        <a:ext uri="{28A0092B-C50C-407E-A947-70E740481C1C}">
+                          <a14:useLocalDpi xmlns:a14="http://schemas.microsoft.com/office/drawing/2010/main" val="0"/>
+                        </a:ext>
+                      </a:extLst>
+                    </a:blip>
+                    <a:srcRect/>
+                    <a:stretch>
+                      <a:fillRect/>
+                    </a:stretch>
+                  </pic:blipFill>
+                  <pic:spPr bwMode="auto">
+                    <a:xfrm>
+                      <a:off x="0" y="0"/>
+                      <a:ext cx="4979932" cy="3357197"/>
+                    </a:xfrm>
+                    <a:prstGeom prst="rect">
+                      <a:avLst/>
+                    </a:prstGeom>
+                    <a:noFill/>
+                    <a:ln>
+                      <a:noFill/>
+                    </a:ln>
+                  </pic:spPr>
+                </pic:pic>
+              </a:graphicData>
+            </a:graphic>
+          </wp:inline>
+        </w:drawing>
+      </w:r>
+    </w:p>
+    <w:p>
+      <w:pPr>
+        <w:spacing w:after="0" w:line="240" w:lineRule="auto"/>
+        <w:jc w:val="both"/>
+        <w:rPr>
+          <w:rFonts w:ascii="Times New Roman" w:hAnsi="Times New Roman" w:cs="Times New Roman"/>
+          <w:sz w:val="24"/>
+          <w:szCs w:val="24"/>
+        </w:rPr>
+      </w:pPr>
+      <w:r>
+        <w:rPr>
+          <w:rFonts w:ascii="Times New Roman" w:hAnsi="Times New Roman" w:cs="Times New Roman"/>
+          <w:noProof/>
+          <w:sz w:val="24"/>
+          <w:szCs w:val="24"/>
+        </w:rPr>
+        <w:lastRenderedPageBreak/>
+        <w:drawing>
+          <wp:inline distT="0" distB="0" distL="0" distR="0" wp14:anchorId="45C2FB9C" wp14:editId="46FEBFA4">
+            <wp:extent cx="5943600" cy="2476500"/>
+            <wp:effectExtent l="0" t="0" r="0" b="0"/>
+            <wp:docPr id="4" name="Picture 4"/>
+            <wp:cNvGraphicFramePr>
+              <a:graphicFrameLocks xmlns:a="http://schemas.openxmlformats.org/drawingml/2006/main" noChangeAspect="1"/>
+            </wp:cNvGraphicFramePr>
+            <a:graphic xmlns:a="http://schemas.openxmlformats.org/drawingml/2006/main">
+              <a:graphicData uri="http://schemas.openxmlformats.org/drawingml/2006/picture">
+                <pic:pic xmlns:pic="http://schemas.openxmlformats.org/drawingml/2006/picture">
+                  <pic:nvPicPr>
+                    <pic:cNvPr id="0" name="Picture 4"/>
+                    <pic:cNvPicPr>
+                      <a:picLocks noChangeAspect="1" noChangeArrowheads="1"/>
+                    </pic:cNvPicPr>
+                  </pic:nvPicPr>
+                  <pic:blipFill>
+                    <a:blip r:embed="rId11">
+                      <a:extLst>
+                        <a:ext uri="{28A0092B-C50C-407E-A947-70E740481C1C}">
+                          <a14:useLocalDpi xmlns:a14="http://schemas.microsoft.com/office/drawing/2010/main" val="0"/>
+                        </a:ext>
+                      </a:extLst>
+                    </a:blip>
+                    <a:srcRect/>
+                    <a:stretch>
+                      <a:fillRect/>
+                    </a:stretch>
+                  </pic:blipFill>
+                  <pic:spPr bwMode="auto">
+                    <a:xfrm>
+                      <a:off x="0" y="0"/>
+                      <a:ext cx="5943600" cy="2476500"/>
+                    </a:xfrm>
+                    <a:prstGeom prst="rect">
+                      <a:avLst/>
+                    </a:prstGeom>
+                    <a:noFill/>
+                    <a:ln>
+                      <a:noFill/>
+                    </a:ln>
+                  </pic:spPr>
+                </pic:pic>
+              </a:graphicData>
+            </a:graphic>
+          </wp:inline>
+        </w:drawing>
+      </w:r>
+    </w:p>
+    <w:p>
+      <w:pPr>
+        <w:spacing w:after="0" w:line="240" w:lineRule="auto"/>
+        <w:jc w:val="both"/>
+        <w:rPr>
+          <w:rFonts w:ascii="Times New Roman" w:hAnsi="Times New Roman" w:cs="Times New Roman"/>
+          <w:sz w:val="24"/>
+          <w:szCs w:val="24"/>
+        </w:rPr>
+      </w:pPr>
+    </w:p>
+    <w:p>
+      <w:pPr>
+        <w:spacing w:after="0" w:line="240" w:lineRule="auto"/>
+        <w:jc w:val="both"/>
+        <w:rPr>
+          <w:rFonts w:ascii="Times New Roman" w:hAnsi="Times New Roman" w:cs="Times New Roman"/>
+          <w:sz w:val="24"/>
+          <w:szCs w:val="24"/>
+        </w:rPr>
+      </w:pPr>
     </w:p>
     <w:p>
       <w:pPr>
@@ -2582,8 +3242,8 @@
       </w:pPr>
     </w:p>
     <w:sectPr>
-      <w:headerReference w:type="default" r:id="rId8"/>
-      <w:footerReference w:type="default" r:id="rId9"/>
+      <w:headerReference w:type="default" r:id="rId12"/>
+      <w:footerReference w:type="default" r:id="rId13"/>
       <w:pgSz w:w="12240" w:h="15840"/>
       <w:pgMar w:top="1440" w:right="1440" w:bottom="1440" w:left="1440" w:header="720" w:footer="720" w:gutter="0"/>
       <w:cols w:space="720"/>
@@ -3788,7 +4448,7 @@
 </file>
 
 <file path=customXml/itemProps1.xml><?xml version="1.0" encoding="utf-8"?>
-<ds:datastoreItem xmlns:ds="http://schemas.openxmlformats.org/officeDocument/2006/customXml" ds:itemID="{D61160C2-776F-4A81-8246-4722F5AB478C}">
+<ds:datastoreItem xmlns:ds="http://schemas.openxmlformats.org/officeDocument/2006/customXml" ds:itemID="{63E83A2E-153D-4D34-A444-2C523A74D3EE}">
   <ds:schemaRefs>
     <ds:schemaRef ds:uri="http://schemas.openxmlformats.org/officeDocument/2006/bibliography"/>
   </ds:schemaRefs>

</xml_diff>